<commit_message>
Minor change to stage 9 in docx file
</commit_message>
<xml_diff>
--- a/Task1/Sequence and solution for Task 1.docx
+++ b/Task1/Sequence and solution for Task 1.docx
@@ -67,6 +67,11 @@
       </w:r>
     </w:p>
     <w:p>
+      <w:pPr>
+        <w:rPr>
+          <w:lang w:val="ru-RU"/>
+        </w:rPr>
+      </w:pPr>
       <w:r>
         <w:rPr>
           <w:lang w:val="ru-RU"/>
@@ -190,11 +195,16 @@
       <w:r>
         <w:t xml:space="preserve">: </w:t>
       </w:r>
-      <w:r>
-        <w:t xml:space="preserve">npm install </w:t>
-      </w:r>
       <w:proofErr w:type="spellStart"/>
       <w:r>
+        <w:t>npm</w:t>
+      </w:r>
+      <w:proofErr w:type="spellEnd"/>
+      <w:r>
+        <w:t xml:space="preserve"> install </w:t>
+      </w:r>
+      <w:proofErr w:type="spellStart"/>
+      <w:r>
         <w:t>json</w:t>
       </w:r>
       <w:proofErr w:type="spellEnd"/>
@@ -250,17 +260,15 @@
       </w:r>
     </w:p>
     <w:p>
-      <w:pPr>
-        <w:rPr>
-          <w:lang w:val="ru-RU"/>
-        </w:rPr>
-      </w:pPr>
       <w:proofErr w:type="gramStart"/>
       <w:r>
         <w:rPr>
           <w:lang w:val="ru-RU"/>
         </w:rPr>
-        <w:t>Было :</w:t>
+        <w:t>Было</w:t>
+      </w:r>
+      <w:r>
+        <w:t xml:space="preserve"> :</w:t>
       </w:r>
       <w:proofErr w:type="gramEnd"/>
     </w:p>
@@ -340,10 +348,18 @@
       </w:r>
     </w:p>
     <w:p>
+      <w:pPr>
+        <w:rPr>
+          <w:lang w:val="ru-RU"/>
+        </w:rPr>
+      </w:pPr>
       <w:r>
         <w:t> </w:t>
       </w:r>
       <w:r>
+        <w:rPr>
+          <w:lang w:val="ru-RU"/>
+        </w:rPr>
         <w:t>},</w:t>
       </w:r>
     </w:p>
@@ -937,6 +953,15 @@
         <w:t xml:space="preserve">9. Пушим всё сделанное на </w:t>
       </w:r>
       <w:r>
+        <w:t>https</w:t>
+      </w:r>
+      <w:r>
+        <w:rPr>
+          <w:lang w:val="ru-RU"/>
+        </w:rPr>
+        <w:t>://</w:t>
+      </w:r>
+      <w:r>
         <w:t>github</w:t>
       </w:r>
       <w:r>
@@ -944,6 +969,69 @@
           <w:lang w:val="ru-RU"/>
         </w:rPr>
         <w:t>.</w:t>
+      </w:r>
+      <w:r>
+        <w:t>com</w:t>
+      </w:r>
+      <w:r>
+        <w:rPr>
+          <w:lang w:val="ru-RU"/>
+        </w:rPr>
+        <w:t>/</w:t>
+      </w:r>
+      <w:r>
+        <w:t>Infandel</w:t>
+      </w:r>
+      <w:r>
+        <w:rPr>
+          <w:lang w:val="ru-RU"/>
+        </w:rPr>
+        <w:t>/</w:t>
+      </w:r>
+      <w:r>
+        <w:t>Flexberry</w:t>
+      </w:r>
+      <w:r>
+        <w:rPr>
+          <w:lang w:val="ru-RU"/>
+        </w:rPr>
+        <w:t>-</w:t>
+      </w:r>
+      <w:r>
+        <w:t>Ember</w:t>
+      </w:r>
+      <w:r>
+        <w:rPr>
+          <w:lang w:val="ru-RU"/>
+        </w:rPr>
+        <w:t>/</w:t>
+      </w:r>
+      <w:r>
+        <w:t>tree</w:t>
+      </w:r>
+      <w:r>
+        <w:rPr>
+          <w:lang w:val="ru-RU"/>
+        </w:rPr>
+        <w:t>/</w:t>
+      </w:r>
+      <w:r>
+        <w:t>master</w:t>
+      </w:r>
+      <w:r>
+        <w:rPr>
+          <w:lang w:val="ru-RU"/>
+        </w:rPr>
+        <w:t>/</w:t>
+      </w:r>
+      <w:r>
+        <w:t>Task</w:t>
+      </w:r>
+      <w:r>
+        <w:rPr>
+          <w:lang w:val="ru-RU"/>
+        </w:rPr>
+        <w:t>1</w:t>
       </w:r>
       <w:bookmarkStart w:id="0" w:name="_GoBack"/>
       <w:bookmarkEnd w:id="0"/>
@@ -1355,6 +1443,7 @@
   <w:style w:type="character" w:default="1" w:styleId="a0">
     <w:name w:val="Default Paragraph Font"/>
     <w:uiPriority w:val="1"/>
+    <w:semiHidden/>
     <w:unhideWhenUsed/>
   </w:style>
   <w:style w:type="table" w:default="1" w:styleId="a1">
@@ -1647,7 +1736,7 @@
 </file>
 
 <file path=customXml/itemProps1.xml><?xml version="1.0" encoding="utf-8"?>
-<ds:datastoreItem xmlns:ds="http://schemas.openxmlformats.org/officeDocument/2006/customXml" ds:itemID="{0298A44E-9A25-47F3-8B62-292F6A50115E}">
+<ds:datastoreItem xmlns:ds="http://schemas.openxmlformats.org/officeDocument/2006/customXml" ds:itemID="{102EB01B-9086-4C15-9060-4928ED4AC7A4}">
   <ds:schemaRefs>
     <ds:schemaRef ds:uri="http://schemas.openxmlformats.org/officeDocument/2006/bibliography"/>
   </ds:schemaRefs>

</xml_diff>